<commit_message>
finish writing exercises; make minor tweaks/edits; final render
</commit_message>
<xml_diff>
--- a/assets/WritingExercises/S08.docx
+++ b/assets/WritingExercises/S08.docx
@@ -38,6 +38,199 @@
     </w:p>
     <w:p/>
     <w:p>
+      <w:r>
+        <w:t xml:space="preserve">Model figures can </w:t>
+      </w:r>
+      <w:r>
+        <w:t>help to clarify complicated concepts and</w:t>
+      </w:r>
+      <w:r>
+        <w:t xml:space="preserve"> using them in your thesis </w:t>
+      </w:r>
+      <w:r>
+        <w:t xml:space="preserve">can be very helpful: they </w:t>
+      </w:r>
+      <w:r>
+        <w:t xml:space="preserve">help to make sure your reader “is on the same page” as you and </w:t>
+      </w:r>
+      <w:r>
+        <w:t>has the same understanding of your system</w:t>
+      </w:r>
+      <w:r>
+        <w:t xml:space="preserve">/topic. </w:t>
+      </w:r>
+      <w:r>
+        <w:t xml:space="preserve">They can also be quite helpful in </w:t>
+      </w:r>
+      <w:r>
+        <w:t>terms of word count – a picture is worth a thousand words, after all!</w:t>
+      </w:r>
+    </w:p>
+    <w:p>
+      <w:r>
+        <w:t xml:space="preserve">However, </w:t>
+      </w:r>
+      <w:r>
+        <w:t xml:space="preserve">consider the figure below (or any textbook figure showing the functioning of the </w:t>
+      </w:r>
+      <w:r>
+        <w:rPr>
+          <w:i/>
+          <w:iCs/>
+        </w:rPr>
+        <w:t xml:space="preserve">Escherichia coli lac </w:t>
+      </w:r>
+      <w:r>
+        <w:t xml:space="preserve">operon. </w:t>
+      </w:r>
+    </w:p>
+    <w:p/>
+    <w:p>
+      <w:r>
+        <w:rPr>
+          <w:noProof/>
+        </w:rPr>
+        <w:drawing>
+          <wp:inline distT="0" distB="0" distL="0" distR="0" wp14:anchorId="1B72C9CC" wp14:editId="7965765B">
+            <wp:extent cx="3937000" cy="2767042"/>
+            <wp:effectExtent l="0" t="0" r="6350" b="0"/>
+            <wp:docPr id="2050" name="Picture 2" descr="alt"/>
+            <wp:cNvGraphicFramePr>
+              <a:graphicFrameLocks xmlns:a="http://schemas.openxmlformats.org/drawingml/2006/main" noChangeAspect="1"/>
+            </wp:cNvGraphicFramePr>
+            <a:graphic xmlns:a="http://schemas.openxmlformats.org/drawingml/2006/main">
+              <a:graphicData uri="http://schemas.openxmlformats.org/drawingml/2006/picture">
+                <pic:pic xmlns:pic="http://schemas.openxmlformats.org/drawingml/2006/picture">
+                  <pic:nvPicPr>
+                    <pic:cNvPr id="2050" name="Picture 2" descr="alt"/>
+                    <pic:cNvPicPr>
+                      <a:picLocks noChangeAspect="1" noChangeArrowheads="1"/>
+                    </pic:cNvPicPr>
+                  </pic:nvPicPr>
+                  <pic:blipFill>
+                    <a:blip r:embed="rId6">
+                      <a:extLst>
+                        <a:ext uri="{28A0092B-C50C-407E-A947-70E740481C1C}">
+                          <a14:useLocalDpi xmlns:a14="http://schemas.microsoft.com/office/drawing/2010/main" val="0"/>
+                        </a:ext>
+                      </a:extLst>
+                    </a:blip>
+                    <a:srcRect/>
+                    <a:stretch>
+                      <a:fillRect/>
+                    </a:stretch>
+                  </pic:blipFill>
+                  <pic:spPr bwMode="auto">
+                    <a:xfrm>
+                      <a:off x="0" y="0"/>
+                      <a:ext cx="3941326" cy="2770082"/>
+                    </a:xfrm>
+                    <a:prstGeom prst="rect">
+                      <a:avLst/>
+                    </a:prstGeom>
+                    <a:noFill/>
+                  </pic:spPr>
+                </pic:pic>
+              </a:graphicData>
+            </a:graphic>
+          </wp:inline>
+        </w:drawing>
+      </w:r>
+    </w:p>
+    <w:p>
+      <w:r>
+        <w:rPr>
+          <w:lang w:val="en-US"/>
+        </w:rPr>
+        <w:t>Figure 12.1.612.1.6: When glucose [</w:t>
+      </w:r>
+      <w:proofErr w:type="spellStart"/>
+      <w:r>
+        <w:rPr>
+          <w:lang w:val="en-US"/>
+        </w:rPr>
+        <w:t>Glc</w:t>
+      </w:r>
+      <w:proofErr w:type="spellEnd"/>
+      <w:r>
+        <w:rPr>
+          <w:lang w:val="en-US"/>
+        </w:rPr>
+        <w:t xml:space="preserve">] and lactose [Lac] are both high, the lac operon is transcribed at a moderate level, because CAP (in the absence of cAMP) is unable to bind to its corresponding cis-element (yellow) and therefore cannot help to stabilize binding of </w:t>
+      </w:r>
+      <w:proofErr w:type="spellStart"/>
+      <w:r>
+        <w:rPr>
+          <w:lang w:val="en-US"/>
+        </w:rPr>
+        <w:t>RNApol</w:t>
+      </w:r>
+      <w:proofErr w:type="spellEnd"/>
+      <w:r>
+        <w:rPr>
+          <w:lang w:val="en-US"/>
+        </w:rPr>
+        <w:t xml:space="preserve"> at the promoter. Alternatively, when [</w:t>
+      </w:r>
+      <w:proofErr w:type="spellStart"/>
+      <w:r>
+        <w:rPr>
+          <w:lang w:val="en-US"/>
+        </w:rPr>
+        <w:t>Glc</w:t>
+      </w:r>
+      <w:proofErr w:type="spellEnd"/>
+      <w:r>
+        <w:rPr>
+          <w:lang w:val="en-US"/>
+        </w:rPr>
+        <w:t>] is low, and [Lac] is high, CAP and cAMP can bind near the promoter and increase further the transcription of the lac operon. (</w:t>
+      </w:r>
+      <w:proofErr w:type="spellStart"/>
+      <w:r>
+        <w:rPr>
+          <w:lang w:val="en-US"/>
+        </w:rPr>
+        <w:t>Origianl</w:t>
+      </w:r>
+      <w:proofErr w:type="spellEnd"/>
+      <w:r>
+        <w:rPr>
+          <w:lang w:val="en-US"/>
+        </w:rPr>
+        <w:t>-</w:t>
+      </w:r>
+      <w:proofErr w:type="spellStart"/>
+      <w:r>
+        <w:rPr>
+          <w:lang w:val="en-US"/>
+        </w:rPr>
+        <w:t>Deyholos</w:t>
+      </w:r>
+      <w:proofErr w:type="spellEnd"/>
+      <w:r>
+        <w:rPr>
+          <w:lang w:val="en-US"/>
+        </w:rPr>
+        <w:t xml:space="preserve">-CC:AN) [From: Biology </w:t>
+      </w:r>
+      <w:proofErr w:type="spellStart"/>
+      <w:r>
+        <w:rPr>
+          <w:lang w:val="en-US"/>
+        </w:rPr>
+        <w:t>LibreTexts</w:t>
+      </w:r>
+      <w:proofErr w:type="spellEnd"/>
+      <w:r>
+        <w:rPr>
+          <w:lang w:val="en-US"/>
+        </w:rPr>
+        <w:t xml:space="preserve">]  </w:t>
+      </w:r>
+    </w:p>
+    <w:p/>
+    <w:p>
       <w:pPr>
         <w:pStyle w:val="Heading3"/>
         <w:rPr>
@@ -48,23 +241,51 @@
         <w:rPr>
           <w:u w:val="single"/>
         </w:rPr>
-        <w:t>Exercise 1A.</w:t>
-      </w:r>
-    </w:p>
-    <w:p>
-      <w:r>
-        <w:t>Read each sample of scientific writing and ask yourself 3 questions:</w:t>
-      </w:r>
-    </w:p>
-    <w:p>
-      <w:pPr>
+        <w:t>Exercise A.</w:t>
+      </w:r>
+    </w:p>
+    <w:p>
+      <w:pPr>
+        <w:rPr>
+          <w:rFonts w:cs="Arial"/>
+        </w:rPr>
+      </w:pPr>
+      <w:r>
+        <w:rPr>
+          <w:rFonts w:cs="Arial"/>
+        </w:rPr>
+        <w:t>Analyse the figure</w:t>
+      </w:r>
+      <w:r>
+        <w:rPr>
+          <w:rFonts w:cs="Arial"/>
+        </w:rPr>
+        <w:t xml:space="preserve"> and ask yourself</w:t>
+      </w:r>
+      <w:r>
+        <w:rPr>
+          <w:rFonts w:cs="Arial"/>
+        </w:rPr>
+        <w:t>:</w:t>
+      </w:r>
+    </w:p>
+    <w:p>
+      <w:pPr>
+        <w:pStyle w:val="ListParagraph"/>
         <w:numPr>
           <w:ilvl w:val="0"/>
           <w:numId w:val="1"/>
         </w:numPr>
-      </w:pPr>
-      <w:r>
-        <w:t>Is it well-written?</w:t>
+        <w:spacing w:after="240"/>
+        <w:rPr>
+          <w:rFonts w:ascii="Arial" w:hAnsi="Arial" w:cs="Arial"/>
+        </w:rPr>
+      </w:pPr>
+      <w:r>
+        <w:rPr>
+          <w:rFonts w:ascii="Arial" w:hAnsi="Arial" w:cs="Arial"/>
+        </w:rPr>
+        <w:t>What is the figure showing?</w:t>
       </w:r>
     </w:p>
     <w:p>
@@ -73,9 +294,15 @@
           <w:ilvl w:val="0"/>
           <w:numId w:val="1"/>
         </w:numPr>
-      </w:pPr>
-      <w:r>
-        <w:t>Why (or why not?)</w:t>
+        <w:rPr>
+          <w:rFonts w:cs="Arial"/>
+        </w:rPr>
+      </w:pPr>
+      <w:r>
+        <w:rPr>
+          <w:rFonts w:cs="Arial"/>
+        </w:rPr>
+        <w:t>What is wrong with it?</w:t>
       </w:r>
     </w:p>
     <w:p>
@@ -84,1124 +311,555 @@
           <w:ilvl w:val="0"/>
           <w:numId w:val="1"/>
         </w:numPr>
-      </w:pPr>
-      <w:r>
+        <w:rPr>
+          <w:rFonts w:cs="Arial"/>
+        </w:rPr>
+      </w:pPr>
+      <w:r>
+        <w:rPr>
+          <w:rFonts w:cs="Arial"/>
+        </w:rPr>
         <w:t>How can it be improved?</w:t>
       </w:r>
     </w:p>
     <w:p>
-      <w:r>
-        <w:rPr>
-          <w:b/>
-          <w:bCs/>
-          <w:u w:val="single"/>
-        </w:rPr>
-        <w:t>Sample 1.1</w:t>
-      </w:r>
-      <w:r>
-        <w:rPr>
-          <w:u w:val="single"/>
+      <w:pPr>
+        <w:ind w:left="720"/>
+        <w:rPr>
+          <w:rFonts w:cs="Arial"/>
+        </w:rPr>
+      </w:pPr>
+    </w:p>
+    <w:p>
+      <w:pPr>
+        <w:ind w:left="720"/>
+        <w:rPr>
+          <w:rFonts w:cs="Arial"/>
+        </w:rPr>
+      </w:pPr>
+    </w:p>
+    <w:p>
+      <w:pPr>
+        <w:ind w:left="720"/>
+        <w:rPr>
+          <w:rFonts w:cs="Arial"/>
+        </w:rPr>
+      </w:pPr>
+    </w:p>
+    <w:p>
+      <w:pPr>
+        <w:ind w:left="720"/>
+        <w:rPr>
+          <w:rFonts w:cs="Arial"/>
+        </w:rPr>
+      </w:pPr>
+    </w:p>
+    <w:p>
+      <w:pPr>
+        <w:ind w:left="720"/>
+        <w:rPr>
+          <w:rFonts w:cs="Arial"/>
+        </w:rPr>
+      </w:pPr>
+      <w:r>
+        <w:rPr>
+          <w:rFonts w:cs="Arial"/>
+        </w:rPr>
+        <w:lastRenderedPageBreak/>
+        <w:t>Consider also the four model figures</w:t>
+      </w:r>
+      <w:r>
+        <w:rPr>
+          <w:rFonts w:cs="Arial"/>
+        </w:rPr>
+        <w:t xml:space="preserve"> shown below: although they all depict the same regulatory system, they are remarkably different </w:t>
+      </w:r>
+      <w:r>
+        <w:rPr>
+          <w:rFonts w:cs="Arial"/>
+        </w:rPr>
+        <w:t>(because of the</w:t>
+      </w:r>
+      <w:r>
+        <w:rPr>
+          <w:rFonts w:cs="Arial"/>
+        </w:rPr>
+        <w:t xml:space="preserve"> increased understanding of the system and/or because the authors of the different papers were choosing to focus on different aspects of the system.)</w:t>
+      </w:r>
+      <w:r>
+        <w:rPr>
+          <w:rFonts w:cs="Arial"/>
         </w:rPr>
         <w:t xml:space="preserve"> </w:t>
       </w:r>
-      <w:r>
-        <w:rPr>
-          <w:vertAlign w:val="superscript"/>
-        </w:rPr>
-        <w:t>1</w:t>
-      </w:r>
-      <w:r>
-        <w:t> </w:t>
-      </w:r>
-    </w:p>
-    <w:p>
-      <w:r>
-        <w:t>The RAG endonuclease initiates </w:t>
+    </w:p>
+    <w:p>
+      <w:pPr>
+        <w:ind w:left="720"/>
+        <w:rPr>
+          <w:rFonts w:cs="Arial"/>
+        </w:rPr>
+      </w:pPr>
+    </w:p>
+    <w:p>
+      <w:r>
+        <w:rPr>
+          <w:noProof/>
+        </w:rPr>
+        <w:drawing>
+          <wp:inline distT="0" distB="0" distL="0" distR="0" wp14:anchorId="28257131" wp14:editId="474D6468">
+            <wp:extent cx="6192520" cy="3482975"/>
+            <wp:effectExtent l="0" t="0" r="0" b="3175"/>
+            <wp:docPr id="1868548637" name="Picture 1" descr="A diagram of a diagram of a cell&#10;&#10;AI-generated content may be incorrect."/>
+            <wp:cNvGraphicFramePr>
+              <a:graphicFrameLocks xmlns:a="http://schemas.openxmlformats.org/drawingml/2006/main" noChangeAspect="1"/>
+            </wp:cNvGraphicFramePr>
+            <a:graphic xmlns:a="http://schemas.openxmlformats.org/drawingml/2006/main">
+              <a:graphicData uri="http://schemas.openxmlformats.org/drawingml/2006/picture">
+                <pic:pic xmlns:pic="http://schemas.openxmlformats.org/drawingml/2006/picture">
+                  <pic:nvPicPr>
+                    <pic:cNvPr id="1868548637" name="Picture 1" descr="A diagram of a diagram of a cell&#10;&#10;AI-generated content may be incorrect."/>
+                    <pic:cNvPicPr/>
+                  </pic:nvPicPr>
+                  <pic:blipFill>
+                    <a:blip r:embed="rId7">
+                      <a:extLst>
+                        <a:ext uri="{28A0092B-C50C-407E-A947-70E740481C1C}">
+                          <a14:useLocalDpi xmlns:a14="http://schemas.microsoft.com/office/drawing/2010/main" val="0"/>
+                        </a:ext>
+                      </a:extLst>
+                    </a:blip>
+                    <a:stretch>
+                      <a:fillRect/>
+                    </a:stretch>
+                  </pic:blipFill>
+                  <pic:spPr>
+                    <a:xfrm>
+                      <a:off x="0" y="0"/>
+                      <a:ext cx="6192520" cy="3482975"/>
+                    </a:xfrm>
+                    <a:prstGeom prst="rect">
+                      <a:avLst/>
+                    </a:prstGeom>
+                  </pic:spPr>
+                </pic:pic>
+              </a:graphicData>
+            </a:graphic>
+          </wp:inline>
+        </w:drawing>
+      </w:r>
+    </w:p>
+    <w:p>
+      <w:pPr>
+        <w:rPr>
+          <w:sz w:val="18"/>
+          <w:szCs w:val="18"/>
+        </w:rPr>
+      </w:pPr>
+      <w:r>
+        <w:rPr>
+          <w:sz w:val="18"/>
+          <w:szCs w:val="18"/>
+        </w:rPr>
+        <w:t xml:space="preserve">Figure 2. Models of the </w:t>
+      </w:r>
+      <w:proofErr w:type="spellStart"/>
+      <w:r>
+        <w:rPr>
+          <w:sz w:val="18"/>
+          <w:szCs w:val="18"/>
+        </w:rPr>
+        <w:t>SigR-RsrA</w:t>
+      </w:r>
+      <w:proofErr w:type="spellEnd"/>
+      <w:r>
+        <w:rPr>
+          <w:sz w:val="18"/>
+          <w:szCs w:val="18"/>
+        </w:rPr>
+        <w:t xml:space="preserve"> system from </w:t>
       </w:r>
       <w:r>
         <w:rPr>
           <w:i/>
           <w:iCs/>
-        </w:rPr>
-        <w:t>Igh</w:t>
-      </w:r>
-      <w:r>
-        <w:t> V(D)J assembly in B cell progenitors by joining D segments to J</w:t>
-      </w:r>
-      <w:r>
-        <w:rPr>
-          <w:vertAlign w:val="subscript"/>
-        </w:rPr>
-        <w:t>H</w:t>
-      </w:r>
-      <w:r>
-        <w:t> segments, before joining upstream V</w:t>
-      </w:r>
-      <w:r>
-        <w:rPr>
-          <w:vertAlign w:val="subscript"/>
-        </w:rPr>
-        <w:t>H</w:t>
-      </w:r>
-      <w:r>
-        <w:t> segments to DJ</w:t>
-      </w:r>
-      <w:r>
-        <w:rPr>
-          <w:vertAlign w:val="subscript"/>
-        </w:rPr>
-        <w:t>H</w:t>
-      </w:r>
-      <w:r>
-        <w:t> intermediates</w:t>
-      </w:r>
-      <w:hyperlink r:id="rId6" w:tgtFrame="_blank" w:history="1">
-        <w:r>
-          <w:rPr>
-            <w:rStyle w:val="Hyperlink"/>
-            <w:vertAlign w:val="superscript"/>
-          </w:rPr>
-          <w:t>1</w:t>
-        </w:r>
-      </w:hyperlink>
-      <w:r>
-        <w:t>. In mouse progenitor B cells, the CTCF-binding element (CBE)-anchored chromatin loop domain</w:t>
-      </w:r>
-      <w:hyperlink r:id="rId7" w:tgtFrame="_blank" w:history="1">
-        <w:r>
-          <w:rPr>
-            <w:rStyle w:val="Hyperlink"/>
-            <w:vertAlign w:val="superscript"/>
-          </w:rPr>
-          <w:t>2</w:t>
-        </w:r>
-      </w:hyperlink>
-      <w:r>
-        <w:t> at the 3′ end of </w:t>
-      </w:r>
-      <w:r>
-        <w:rPr>
+          <w:sz w:val="18"/>
+          <w:szCs w:val="18"/>
+        </w:rPr>
+        <w:t>Streptomyces</w:t>
+      </w:r>
+      <w:r>
+        <w:rPr>
+          <w:sz w:val="18"/>
+          <w:szCs w:val="18"/>
+        </w:rPr>
+        <w:t xml:space="preserve">. Reproduced from A) </w:t>
+      </w:r>
+      <w:r>
+        <w:rPr>
+          <w:sz w:val="18"/>
+          <w:szCs w:val="18"/>
+        </w:rPr>
+        <w:t>Kang et al 1999</w:t>
+      </w:r>
+      <w:r>
+        <w:rPr>
+          <w:sz w:val="18"/>
+          <w:szCs w:val="18"/>
+        </w:rPr>
+        <w:t>, B)</w:t>
+      </w:r>
+      <w:r>
+        <w:rPr>
+          <w:rFonts w:asciiTheme="minorHAnsi" w:eastAsiaTheme="minorEastAsia" w:hAnsi="Calibri"/>
+          <w:color w:val="000000" w:themeColor="text1"/>
+          <w:kern w:val="24"/>
+          <w:sz w:val="32"/>
+          <w:szCs w:val="32"/>
+        </w:rPr>
+        <w:t xml:space="preserve"> </w:t>
+      </w:r>
+      <w:r>
+        <w:rPr>
+          <w:sz w:val="18"/>
+          <w:szCs w:val="18"/>
+        </w:rPr>
+        <w:t>Rajasekar et al 2016</w:t>
+      </w:r>
+      <w:r>
+        <w:rPr>
+          <w:sz w:val="18"/>
+          <w:szCs w:val="18"/>
+        </w:rPr>
+        <w:t xml:space="preserve">, C) </w:t>
+      </w:r>
+      <w:r>
+        <w:rPr>
+          <w:sz w:val="18"/>
+          <w:szCs w:val="18"/>
+        </w:rPr>
+        <w:t xml:space="preserve">Feeney et al 2017, D) Park et al 2019. </w:t>
+      </w:r>
+    </w:p>
+    <w:p/>
+    <w:p>
+      <w:pPr>
+        <w:pStyle w:val="Heading3"/>
+        <w:rPr>
+          <w:u w:val="single"/>
+        </w:rPr>
+      </w:pPr>
+      <w:r>
+        <w:rPr>
+          <w:u w:val="single"/>
+        </w:rPr>
+        <w:t>Discussion Questions</w:t>
+      </w:r>
+    </w:p>
+    <w:p>
+      <w:pPr>
+        <w:pStyle w:val="ListParagraph"/>
+        <w:numPr>
+          <w:ilvl w:val="0"/>
+          <w:numId w:val="7"/>
+        </w:numPr>
+        <w:spacing w:after="240"/>
+      </w:pPr>
+      <w:r>
+        <w:t>Which figure do you prefer, and why?</w:t>
+      </w:r>
+    </w:p>
+    <w:p>
+      <w:pPr>
+        <w:pStyle w:val="ListParagraph"/>
+        <w:spacing w:after="240"/>
+      </w:pPr>
+    </w:p>
+    <w:p>
+      <w:pPr>
+        <w:pStyle w:val="ListParagraph"/>
+        <w:numPr>
+          <w:ilvl w:val="0"/>
+          <w:numId w:val="7"/>
+        </w:numPr>
+        <w:spacing w:after="240"/>
+      </w:pPr>
+      <w:r>
+        <w:t>What are the positives and negatives of each? In which context would you choose to use each of them?</w:t>
+      </w:r>
+    </w:p>
+    <w:p>
+      <w:pPr>
+        <w:pStyle w:val="ListParagraph"/>
+        <w:spacing w:after="240"/>
+      </w:pPr>
+    </w:p>
+    <w:p>
+      <w:pPr>
+        <w:pStyle w:val="ListParagraph"/>
+        <w:numPr>
+          <w:ilvl w:val="0"/>
+          <w:numId w:val="7"/>
+        </w:numPr>
+        <w:spacing w:after="240"/>
+      </w:pPr>
+      <w:r>
+        <w:t>How might these figures be improved/how else might you illustrate this system?</w:t>
+      </w:r>
+    </w:p>
+    <w:p/>
+    <w:p>
+      <w:pPr>
+        <w:pStyle w:val="Heading3"/>
+        <w:rPr>
+          <w:u w:val="single"/>
+        </w:rPr>
+      </w:pPr>
+      <w:r>
+        <w:rPr>
+          <w:u w:val="single"/>
+        </w:rPr>
+        <w:t>Exercise B</w:t>
+      </w:r>
+      <w:r>
+        <w:rPr>
+          <w:u w:val="single"/>
+        </w:rPr>
+        <w:t>.</w:t>
+      </w:r>
+    </w:p>
+    <w:p>
+      <w:pPr>
+        <w:pStyle w:val="Heading3"/>
+      </w:pPr>
+    </w:p>
+    <w:p>
+      <w:r>
+        <w:t xml:space="preserve">Draw a model figure illustrating the system you are working on in your project. </w:t>
+      </w:r>
+      <w:r>
+        <w:t>(You may wish to create two versions – one for your written thesis and one for your presentation.)</w:t>
+      </w:r>
+    </w:p>
+    <w:p>
+      <w:r>
+        <w:t>Consider this model figure critically</w:t>
+      </w:r>
+      <w:r>
+        <w:t>: does it contain everything your reader (or audience) needs to know to understand the system? Does it contain anything extraneous/irrelevant to the point you wish to make? How can it be improved?</w:t>
+      </w:r>
+    </w:p>
+    <w:p/>
+    <w:p>
+      <w:pPr>
+        <w:pStyle w:val="Heading3"/>
+      </w:pPr>
+      <w:r>
+        <w:lastRenderedPageBreak/>
+        <w:t>References</w:t>
+      </w:r>
+    </w:p>
+    <w:p>
+      <w:pPr>
+        <w:rPr>
+          <w:bCs/>
+        </w:rPr>
+      </w:pPr>
+      <w:r>
+        <w:rPr>
+          <w:bCs/>
+        </w:rPr>
+        <w:t xml:space="preserve">Kang JG, Paget MS, Seok YJ, et al. </w:t>
+      </w:r>
+      <w:proofErr w:type="spellStart"/>
+      <w:r>
+        <w:rPr>
+          <w:bCs/>
+        </w:rPr>
+        <w:t>RsrA</w:t>
+      </w:r>
+      <w:proofErr w:type="spellEnd"/>
+      <w:r>
+        <w:rPr>
+          <w:bCs/>
+        </w:rPr>
+        <w:t>, an anti-sigma factor regulated by redox change. </w:t>
+      </w:r>
+      <w:r>
+        <w:rPr>
+          <w:bCs/>
           <w:i/>
           <w:iCs/>
         </w:rPr>
-        <w:t>Igh</w:t>
-      </w:r>
-      <w:r>
-        <w:t> contains an internal subdomain that spans the 5′ CBE anchor (IGCR1)</w:t>
-      </w:r>
-      <w:hyperlink r:id="rId8" w:tgtFrame="_blank" w:history="1">
-        <w:r>
-          <w:rPr>
-            <w:rStyle w:val="Hyperlink"/>
-            <w:vertAlign w:val="superscript"/>
-          </w:rPr>
-          <w:t>3</w:t>
-        </w:r>
-      </w:hyperlink>
-      <w:r>
-        <w:t>, the D</w:t>
-      </w:r>
-      <w:r>
-        <w:rPr>
-          <w:vertAlign w:val="subscript"/>
-        </w:rPr>
-        <w:t>H</w:t>
-      </w:r>
-      <w:r>
-        <w:t> segments, and a RAG-bound recombination centre (RC)</w:t>
-      </w:r>
-      <w:hyperlink r:id="rId9" w:tgtFrame="_blank" w:history="1">
-        <w:r>
-          <w:rPr>
-            <w:rStyle w:val="Hyperlink"/>
-            <w:vertAlign w:val="superscript"/>
-          </w:rPr>
-          <w:t>4</w:t>
-        </w:r>
-      </w:hyperlink>
-      <w:r>
-        <w:t>. The RC comprises the J</w:t>
-      </w:r>
-      <w:r>
-        <w:rPr>
-          <w:vertAlign w:val="subscript"/>
-        </w:rPr>
-        <w:t>H</w:t>
-      </w:r>
-      <w:r>
-        <w:t>-proximal D segment (DQ52), four J</w:t>
-      </w:r>
-      <w:r>
-        <w:rPr>
-          <w:vertAlign w:val="subscript"/>
-        </w:rPr>
-        <w:t>H</w:t>
-      </w:r>
-      <w:r>
-        <w:t> segments, and the intronic enhancer (iEμ)</w:t>
-      </w:r>
-      <w:hyperlink r:id="rId10" w:tgtFrame="_blank" w:history="1">
-        <w:r>
-          <w:rPr>
-            <w:rStyle w:val="Hyperlink"/>
-            <w:vertAlign w:val="superscript"/>
-          </w:rPr>
-          <w:t>5</w:t>
-        </w:r>
-      </w:hyperlink>
-      <w:r>
-        <w:t>.  </w:t>
-      </w:r>
-    </w:p>
-    <w:tbl>
-      <w:tblPr>
-        <w:tblW w:w="9000" w:type="dxa"/>
-        <w:tblBorders>
-          <w:top w:val="outset" w:sz="6" w:space="0" w:color="auto"/>
-          <w:left w:val="outset" w:sz="6" w:space="0" w:color="auto"/>
-          <w:bottom w:val="outset" w:sz="6" w:space="0" w:color="auto"/>
-          <w:right w:val="outset" w:sz="6" w:space="0" w:color="auto"/>
-        </w:tblBorders>
-        <w:tblCellMar>
-          <w:left w:w="0" w:type="dxa"/>
-          <w:right w:w="0" w:type="dxa"/>
-        </w:tblCellMar>
-        <w:tblLook w:val="04A0" w:firstRow="1" w:lastRow="0" w:firstColumn="1" w:lastColumn="0" w:noHBand="0" w:noVBand="1"/>
-      </w:tblPr>
-      <w:tblGrid>
-        <w:gridCol w:w="1830"/>
-        <w:gridCol w:w="7170"/>
-      </w:tblGrid>
-      <w:tr>
-        <w:trPr>
-          <w:trHeight w:val="300"/>
-        </w:trPr>
-        <w:tc>
-          <w:tcPr>
-            <w:tcW w:w="1830" w:type="dxa"/>
-            <w:tcBorders>
-              <w:top w:val="single" w:sz="6" w:space="0" w:color="auto"/>
-              <w:left w:val="single" w:sz="6" w:space="0" w:color="auto"/>
-              <w:bottom w:val="single" w:sz="6" w:space="0" w:color="auto"/>
-              <w:right w:val="single" w:sz="6" w:space="0" w:color="auto"/>
-            </w:tcBorders>
-            <w:shd w:val="clear" w:color="auto" w:fill="auto"/>
-            <w:hideMark/>
-          </w:tcPr>
-          <w:p>
-            <w:r>
-              <w:rPr>
-                <w:u w:val="single"/>
-              </w:rPr>
-              <w:t>Is it well-written?</w:t>
-            </w:r>
-            <w:r>
-              <w:t> </w:t>
-            </w:r>
-          </w:p>
-          <w:p>
-            <w:r>
-              <w:t xml:space="preserve">Yes </w:t>
-            </w:r>
-            <w:r>
-              <w:rPr>
-                <w:rFonts w:ascii="Wingdings" w:hAnsi="Wingdings"/>
-              </w:rPr>
-              <w:t></w:t>
-            </w:r>
-            <w:r>
-              <w:t> </w:t>
-            </w:r>
-          </w:p>
-          <w:p>
-            <w:r>
-              <w:t xml:space="preserve">No </w:t>
-            </w:r>
-            <w:r>
-              <w:rPr>
-                <w:rFonts w:ascii="Wingdings" w:hAnsi="Wingdings"/>
-              </w:rPr>
-              <w:t></w:t>
-            </w:r>
-          </w:p>
-        </w:tc>
-        <w:tc>
-          <w:tcPr>
-            <w:tcW w:w="7170" w:type="dxa"/>
-            <w:tcBorders>
-              <w:top w:val="single" w:sz="6" w:space="0" w:color="auto"/>
-              <w:left w:val="single" w:sz="6" w:space="0" w:color="auto"/>
-              <w:bottom w:val="single" w:sz="6" w:space="0" w:color="auto"/>
-              <w:right w:val="single" w:sz="6" w:space="0" w:color="auto"/>
-            </w:tcBorders>
-            <w:shd w:val="clear" w:color="auto" w:fill="auto"/>
-            <w:hideMark/>
-          </w:tcPr>
-          <w:p>
-            <w:r>
-              <w:rPr>
-                <w:u w:val="single"/>
-              </w:rPr>
-              <w:t>Why/Why not?</w:t>
-            </w:r>
-            <w:r>
-              <w:t> </w:t>
-            </w:r>
-          </w:p>
-        </w:tc>
-      </w:tr>
-      <w:tr>
-        <w:trPr>
-          <w:trHeight w:val="300"/>
-        </w:trPr>
-        <w:tc>
-          <w:tcPr>
-            <w:tcW w:w="9000" w:type="dxa"/>
-            <w:gridSpan w:val="2"/>
-            <w:tcBorders>
-              <w:top w:val="single" w:sz="6" w:space="0" w:color="auto"/>
-              <w:left w:val="single" w:sz="6" w:space="0" w:color="auto"/>
-              <w:bottom w:val="single" w:sz="6" w:space="0" w:color="auto"/>
-              <w:right w:val="single" w:sz="6" w:space="0" w:color="auto"/>
-            </w:tcBorders>
-            <w:shd w:val="clear" w:color="auto" w:fill="auto"/>
-          </w:tcPr>
-          <w:p>
-            <w:pPr>
-              <w:rPr>
-                <w:u w:val="single"/>
-              </w:rPr>
-            </w:pPr>
-            <w:r>
-              <w:rPr>
-                <w:u w:val="single"/>
-              </w:rPr>
-              <w:t>How can it be improved?</w:t>
-            </w:r>
-          </w:p>
-          <w:p>
-            <w:pPr>
-              <w:rPr>
-                <w:u w:val="single"/>
-              </w:rPr>
-            </w:pPr>
-          </w:p>
-          <w:p>
-            <w:pPr>
-              <w:rPr>
-                <w:u w:val="single"/>
-              </w:rPr>
-            </w:pPr>
-          </w:p>
-        </w:tc>
-      </w:tr>
-    </w:tbl>
-    <w:p>
-      <w:r>
-        <w:t> </w:t>
-      </w:r>
-    </w:p>
-    <w:p>
-      <w:r>
-        <w:rPr>
-          <w:b/>
-          <w:bCs/>
-          <w:u w:val="single"/>
-        </w:rPr>
-        <w:t>Sample 1.2.</w:t>
-      </w:r>
-      <w:r>
-        <w:t xml:space="preserve"> </w:t>
-      </w:r>
-      <w:r>
-        <w:rPr>
-          <w:vertAlign w:val="superscript"/>
-        </w:rPr>
-        <w:t>2</w:t>
-      </w:r>
-      <w:r>
-        <w:t> </w:t>
-      </w:r>
-    </w:p>
-    <w:p>
-      <w:r>
-        <w:t>The nucleotide second messenger c-di-GMP nearly ubiquitously promotes bacterial biofilm formation, with enzymes that synthesize and degrade c-di-GMP being controlled by diverse N-terminal sensor domains. Here, we describe a novel class of widely occurring c-di-GMP phosphodiesterases (PDE) that feature a periplasmic "CSS domain" with two highly conserved cysteines that is flanked by two transmembrane regions (TM1 and TM2) and followed by a cytoplasmic EAL domain with PDE activity. Using PdeC, one of the five CSS domain PDEs of </w:t>
-      </w:r>
-      <w:r>
-        <w:rPr>
+        <w:t>EMBO J</w:t>
+      </w:r>
+      <w:r>
+        <w:rPr>
+          <w:bCs/>
+        </w:rPr>
+        <w:t>. 1999;18(15):4292-4298. doi:10.1093/</w:t>
+      </w:r>
+      <w:proofErr w:type="spellStart"/>
+      <w:r>
+        <w:rPr>
+          <w:bCs/>
+        </w:rPr>
+        <w:t>emboj</w:t>
+      </w:r>
+      <w:proofErr w:type="spellEnd"/>
+      <w:r>
+        <w:rPr>
+          <w:bCs/>
+        </w:rPr>
+        <w:t>/18.15.4292</w:t>
+      </w:r>
+    </w:p>
+    <w:p>
+      <w:pPr>
+        <w:rPr>
+          <w:bCs/>
+        </w:rPr>
+      </w:pPr>
+      <w:r>
+        <w:rPr>
+          <w:bCs/>
+        </w:rPr>
+        <w:t xml:space="preserve">Rajasekar KV, Zdanowski K, Yan J, et al. The anti-sigma factor </w:t>
+      </w:r>
+      <w:proofErr w:type="spellStart"/>
+      <w:r>
+        <w:rPr>
+          <w:bCs/>
+        </w:rPr>
+        <w:t>RsrA</w:t>
+      </w:r>
+      <w:proofErr w:type="spellEnd"/>
+      <w:r>
+        <w:rPr>
+          <w:bCs/>
+        </w:rPr>
+        <w:t xml:space="preserve"> responds to oxidative stress by reburying its hydrophobic core. </w:t>
+      </w:r>
+      <w:r>
+        <w:rPr>
+          <w:bCs/>
           <w:i/>
           <w:iCs/>
         </w:rPr>
-        <w:t>Escherichia coli</w:t>
-      </w:r>
-      <w:r>
-        <w:t> K-12</w:t>
-      </w:r>
-      <w:r>
-        <w:rPr>
+        <w:t>Nat Commun</w:t>
+      </w:r>
+      <w:r>
+        <w:rPr>
+          <w:bCs/>
+        </w:rPr>
+        <w:t>. 2016;7:12194. Published 2016 Jul 19. doi:10.1038/ncomms12194</w:t>
+      </w:r>
+    </w:p>
+    <w:p>
+      <w:pPr>
+        <w:rPr>
+          <w:bCs/>
+        </w:rPr>
+      </w:pPr>
+      <w:r>
+        <w:rPr>
+          <w:bCs/>
+        </w:rPr>
+        <w:t xml:space="preserve">Feeney MA, Chandra G, Findlay KC, Paget MSB, Buttner MJ. Translational Control of the </w:t>
+      </w:r>
+      <w:proofErr w:type="spellStart"/>
+      <w:r>
+        <w:rPr>
+          <w:bCs/>
+        </w:rPr>
+        <w:t>SigR</w:t>
+      </w:r>
+      <w:proofErr w:type="spellEnd"/>
+      <w:r>
+        <w:rPr>
+          <w:bCs/>
+        </w:rPr>
+        <w:t>-Directed Oxidative Stress Response in </w:t>
+      </w:r>
+      <w:r>
+        <w:rPr>
+          <w:bCs/>
           <w:i/>
           <w:iCs/>
         </w:rPr>
-        <w:t>,</w:t>
-      </w:r>
-      <w:r>
-        <w:t> we show that DsbA/DsbB-promoted disulfide bond formation in the CSS domain reduces PDE activity.  </w:t>
-      </w:r>
-    </w:p>
-    <w:tbl>
-      <w:tblPr>
-        <w:tblW w:w="9000" w:type="dxa"/>
-        <w:tblBorders>
-          <w:top w:val="outset" w:sz="6" w:space="0" w:color="auto"/>
-          <w:left w:val="outset" w:sz="6" w:space="0" w:color="auto"/>
-          <w:bottom w:val="outset" w:sz="6" w:space="0" w:color="auto"/>
-          <w:right w:val="outset" w:sz="6" w:space="0" w:color="auto"/>
-        </w:tblBorders>
-        <w:tblCellMar>
-          <w:left w:w="0" w:type="dxa"/>
-          <w:right w:w="0" w:type="dxa"/>
-        </w:tblCellMar>
-        <w:tblLook w:val="04A0" w:firstRow="1" w:lastRow="0" w:firstColumn="1" w:lastColumn="0" w:noHBand="0" w:noVBand="1"/>
-      </w:tblPr>
-      <w:tblGrid>
-        <w:gridCol w:w="1830"/>
-        <w:gridCol w:w="7170"/>
-      </w:tblGrid>
-      <w:tr>
-        <w:trPr>
-          <w:trHeight w:val="300"/>
-        </w:trPr>
-        <w:tc>
-          <w:tcPr>
-            <w:tcW w:w="1830" w:type="dxa"/>
-            <w:tcBorders>
-              <w:top w:val="single" w:sz="6" w:space="0" w:color="auto"/>
-              <w:left w:val="single" w:sz="6" w:space="0" w:color="auto"/>
-              <w:bottom w:val="single" w:sz="6" w:space="0" w:color="auto"/>
-              <w:right w:val="single" w:sz="6" w:space="0" w:color="auto"/>
-            </w:tcBorders>
-            <w:shd w:val="clear" w:color="auto" w:fill="auto"/>
-            <w:hideMark/>
-          </w:tcPr>
-          <w:p>
-            <w:r>
-              <w:rPr>
-                <w:u w:val="single"/>
-              </w:rPr>
-              <w:t>Is it well-written?</w:t>
-            </w:r>
-            <w:r>
-              <w:t> </w:t>
-            </w:r>
-          </w:p>
-          <w:p>
-            <w:r>
-              <w:t xml:space="preserve">Yes </w:t>
-            </w:r>
-            <w:r>
-              <w:rPr>
-                <w:rFonts w:ascii="Wingdings" w:hAnsi="Wingdings"/>
-              </w:rPr>
-              <w:t></w:t>
-            </w:r>
-          </w:p>
-          <w:p>
-            <w:r>
-              <w:t xml:space="preserve">No </w:t>
-            </w:r>
-            <w:r>
-              <w:rPr>
-                <w:rFonts w:ascii="Wingdings" w:hAnsi="Wingdings"/>
-              </w:rPr>
-              <w:t></w:t>
-            </w:r>
-            <w:r>
-              <w:t> </w:t>
-            </w:r>
-          </w:p>
-        </w:tc>
-        <w:tc>
-          <w:tcPr>
-            <w:tcW w:w="7170" w:type="dxa"/>
-            <w:tcBorders>
-              <w:top w:val="single" w:sz="6" w:space="0" w:color="auto"/>
-              <w:left w:val="single" w:sz="6" w:space="0" w:color="auto"/>
-              <w:bottom w:val="single" w:sz="6" w:space="0" w:color="auto"/>
-              <w:right w:val="single" w:sz="6" w:space="0" w:color="auto"/>
-            </w:tcBorders>
-            <w:shd w:val="clear" w:color="auto" w:fill="auto"/>
-            <w:hideMark/>
-          </w:tcPr>
-          <w:p>
-            <w:r>
-              <w:rPr>
-                <w:u w:val="single"/>
-              </w:rPr>
-              <w:t>Why/Why not?</w:t>
-            </w:r>
-            <w:r>
-              <w:t> </w:t>
-            </w:r>
-          </w:p>
-        </w:tc>
-      </w:tr>
-      <w:tr>
-        <w:trPr>
-          <w:trHeight w:val="300"/>
-        </w:trPr>
-        <w:tc>
-          <w:tcPr>
-            <w:tcW w:w="9000" w:type="dxa"/>
-            <w:gridSpan w:val="2"/>
-            <w:tcBorders>
-              <w:top w:val="single" w:sz="6" w:space="0" w:color="auto"/>
-              <w:left w:val="single" w:sz="6" w:space="0" w:color="auto"/>
-              <w:bottom w:val="single" w:sz="6" w:space="0" w:color="auto"/>
-              <w:right w:val="single" w:sz="6" w:space="0" w:color="auto"/>
-            </w:tcBorders>
-            <w:shd w:val="clear" w:color="auto" w:fill="auto"/>
-          </w:tcPr>
-          <w:p>
-            <w:pPr>
-              <w:rPr>
-                <w:u w:val="single"/>
-              </w:rPr>
-            </w:pPr>
-            <w:r>
-              <w:rPr>
-                <w:u w:val="single"/>
-              </w:rPr>
-              <w:t>How can it be improved?</w:t>
-            </w:r>
-          </w:p>
-          <w:p>
-            <w:pPr>
-              <w:rPr>
-                <w:u w:val="single"/>
-              </w:rPr>
-            </w:pPr>
-          </w:p>
-          <w:p>
-            <w:pPr>
-              <w:rPr>
-                <w:u w:val="single"/>
-              </w:rPr>
-            </w:pPr>
-          </w:p>
-        </w:tc>
-      </w:tr>
-    </w:tbl>
-    <w:p>
-      <w:r>
-        <w:t> </w:t>
-      </w:r>
-    </w:p>
-    <w:p>
-      <w:r>
-        <w:rPr>
-          <w:b/>
-          <w:bCs/>
-          <w:u w:val="single"/>
-        </w:rPr>
-        <w:lastRenderedPageBreak/>
-        <w:t>Sample 1.3.</w:t>
-      </w:r>
-      <w:r>
-        <w:rPr>
-          <w:vertAlign w:val="superscript"/>
-        </w:rPr>
-        <w:t>3</w:t>
-      </w:r>
-      <w:r>
-        <w:t> </w:t>
-      </w:r>
-    </w:p>
-    <w:p>
-      <w:r>
-        <w:t>Transition metals serve as an important class of micronutrients that are indispensable for bacterial physiology but are cytotoxic when they are in excess. Bacteria have developed exquisite homeostatic systems to control the uptake, storage, and efflux of each of biological metals and maintain a thermodynamically balanced metal quota. However, whether the pathways that control the homeostasis of different biological metals cross talk and render cross resistance or sensitivity in the host-pathogen interface remains largely unknown.  </w:t>
-      </w:r>
-    </w:p>
-    <w:tbl>
-      <w:tblPr>
-        <w:tblW w:w="9000" w:type="dxa"/>
-        <w:tblBorders>
-          <w:top w:val="outset" w:sz="6" w:space="0" w:color="auto"/>
-          <w:left w:val="outset" w:sz="6" w:space="0" w:color="auto"/>
-          <w:bottom w:val="outset" w:sz="6" w:space="0" w:color="auto"/>
-          <w:right w:val="outset" w:sz="6" w:space="0" w:color="auto"/>
-        </w:tblBorders>
-        <w:tblCellMar>
-          <w:left w:w="0" w:type="dxa"/>
-          <w:right w:w="0" w:type="dxa"/>
-        </w:tblCellMar>
-        <w:tblLook w:val="04A0" w:firstRow="1" w:lastRow="0" w:firstColumn="1" w:lastColumn="0" w:noHBand="0" w:noVBand="1"/>
-      </w:tblPr>
-      <w:tblGrid>
-        <w:gridCol w:w="1830"/>
-        <w:gridCol w:w="7170"/>
-      </w:tblGrid>
-      <w:tr>
-        <w:trPr>
-          <w:trHeight w:val="300"/>
-        </w:trPr>
-        <w:tc>
-          <w:tcPr>
-            <w:tcW w:w="1830" w:type="dxa"/>
-            <w:tcBorders>
-              <w:top w:val="single" w:sz="6" w:space="0" w:color="auto"/>
-              <w:left w:val="single" w:sz="6" w:space="0" w:color="auto"/>
-              <w:bottom w:val="single" w:sz="6" w:space="0" w:color="auto"/>
-              <w:right w:val="single" w:sz="6" w:space="0" w:color="auto"/>
-            </w:tcBorders>
-            <w:shd w:val="clear" w:color="auto" w:fill="auto"/>
-            <w:hideMark/>
-          </w:tcPr>
-          <w:p>
-            <w:r>
-              <w:rPr>
-                <w:u w:val="single"/>
-              </w:rPr>
-              <w:t>Is it well-written?</w:t>
-            </w:r>
-            <w:r>
-              <w:t> </w:t>
-            </w:r>
-          </w:p>
-          <w:p>
-            <w:r>
-              <w:t xml:space="preserve">Yes </w:t>
-            </w:r>
-            <w:r>
-              <w:rPr>
-                <w:rFonts w:ascii="Wingdings" w:hAnsi="Wingdings"/>
-              </w:rPr>
-              <w:t></w:t>
-            </w:r>
-          </w:p>
-          <w:p>
-            <w:r>
-              <w:t xml:space="preserve">No </w:t>
-            </w:r>
-            <w:r>
-              <w:rPr>
-                <w:rFonts w:ascii="Wingdings" w:hAnsi="Wingdings"/>
-              </w:rPr>
-              <w:t></w:t>
-            </w:r>
-            <w:r>
-              <w:t> </w:t>
-            </w:r>
-          </w:p>
-        </w:tc>
-        <w:tc>
-          <w:tcPr>
-            <w:tcW w:w="7170" w:type="dxa"/>
-            <w:tcBorders>
-              <w:top w:val="single" w:sz="6" w:space="0" w:color="auto"/>
-              <w:left w:val="single" w:sz="6" w:space="0" w:color="auto"/>
-              <w:bottom w:val="single" w:sz="6" w:space="0" w:color="auto"/>
-              <w:right w:val="single" w:sz="6" w:space="0" w:color="auto"/>
-            </w:tcBorders>
-            <w:shd w:val="clear" w:color="auto" w:fill="auto"/>
-            <w:hideMark/>
-          </w:tcPr>
-          <w:p>
-            <w:r>
-              <w:rPr>
-                <w:u w:val="single"/>
-              </w:rPr>
-              <w:t>Why/Why not?</w:t>
-            </w:r>
-            <w:r>
-              <w:t> </w:t>
-            </w:r>
-          </w:p>
-        </w:tc>
-      </w:tr>
-      <w:tr>
-        <w:trPr>
-          <w:trHeight w:val="300"/>
-        </w:trPr>
-        <w:tc>
-          <w:tcPr>
-            <w:tcW w:w="9000" w:type="dxa"/>
-            <w:gridSpan w:val="2"/>
-            <w:tcBorders>
-              <w:top w:val="single" w:sz="6" w:space="0" w:color="auto"/>
-              <w:left w:val="single" w:sz="6" w:space="0" w:color="auto"/>
-              <w:bottom w:val="single" w:sz="6" w:space="0" w:color="auto"/>
-              <w:right w:val="single" w:sz="6" w:space="0" w:color="auto"/>
-            </w:tcBorders>
-            <w:shd w:val="clear" w:color="auto" w:fill="auto"/>
-          </w:tcPr>
-          <w:p>
-            <w:pPr>
-              <w:rPr>
-                <w:u w:val="single"/>
-              </w:rPr>
-            </w:pPr>
-            <w:r>
-              <w:rPr>
-                <w:u w:val="single"/>
-              </w:rPr>
-              <w:t>How can it be improved?</w:t>
-            </w:r>
-          </w:p>
-          <w:p>
-            <w:pPr>
-              <w:rPr>
-                <w:u w:val="single"/>
-              </w:rPr>
-            </w:pPr>
-          </w:p>
-          <w:p>
-            <w:pPr>
-              <w:rPr>
-                <w:u w:val="single"/>
-              </w:rPr>
-            </w:pPr>
-          </w:p>
-        </w:tc>
-      </w:tr>
-    </w:tbl>
-    <w:p/>
-    <w:p>
-      <w:pPr>
-        <w:pStyle w:val="Heading3"/>
-        <w:rPr>
-          <w:u w:val="single"/>
-        </w:rPr>
-      </w:pPr>
-      <w:r>
-        <w:rPr>
-          <w:u w:val="single"/>
-        </w:rPr>
-        <w:t>Discussion</w:t>
-      </w:r>
-      <w:r>
-        <w:rPr>
-          <w:u w:val="single"/>
-        </w:rPr>
-        <w:t xml:space="preserve"> Questions</w:t>
-      </w:r>
-    </w:p>
-    <w:p/>
-    <w:p>
-      <w:pPr>
-        <w:numPr>
-          <w:ilvl w:val="0"/>
-          <w:numId w:val="2"/>
-        </w:numPr>
-      </w:pPr>
-      <w:r>
-        <w:t>What are some of the characteristics or features of good writing? Of bad writing?</w:t>
-      </w:r>
-    </w:p>
-    <w:p>
-      <w:pPr>
-        <w:numPr>
-          <w:ilvl w:val="0"/>
-          <w:numId w:val="2"/>
-        </w:numPr>
-      </w:pPr>
-      <w:r>
-        <w:t>How can we evaluate our own writing to determine if it is good/bad?</w:t>
-      </w:r>
-      <w:r>
-        <w:rPr>
-          <w:rFonts w:eastAsiaTheme="minorEastAsia" w:cs="Arial"/>
-          <w:color w:val="00B050"/>
-          <w:kern w:val="24"/>
-          <w:sz w:val="72"/>
-          <w:szCs w:val="72"/>
-          <w:lang w:eastAsia="en-GB"/>
-          <w14:ligatures w14:val="none"/>
-        </w:rPr>
-        <w:t xml:space="preserve"> </w:t>
-      </w:r>
-      <w:r>
-        <w:t>How can we improve our writing?</w:t>
-      </w:r>
-    </w:p>
-    <w:p>
-      <w:pPr>
-        <w:ind w:left="720"/>
-      </w:pPr>
-    </w:p>
-    <w:p>
-      <w:pPr>
-        <w:pStyle w:val="Heading3"/>
-        <w:rPr>
-          <w:u w:val="single"/>
-        </w:rPr>
-      </w:pPr>
-      <w:r>
-        <w:rPr>
-          <w:u w:val="single"/>
-        </w:rPr>
-        <w:t>Exercise 1B</w:t>
-      </w:r>
-      <w:r>
-        <w:rPr>
-          <w:u w:val="single"/>
-        </w:rPr>
-        <w:t>.</w:t>
-      </w:r>
-    </w:p>
-    <w:p>
-      <w:r>
-        <w:t xml:space="preserve">As you read papers for your literature search/introduction, </w:t>
-      </w:r>
-      <w:r>
-        <w:rPr>
-          <w:b/>
-          <w:bCs/>
-        </w:rPr>
-        <w:t>pay attention to the quality of the writing</w:t>
-      </w:r>
-      <w:r>
-        <w:t xml:space="preserve">. </w:t>
-      </w:r>
-    </w:p>
-    <w:p>
-      <w:r>
-        <w:t xml:space="preserve">Select one paragraph that you think is </w:t>
-      </w:r>
-      <w:r>
-        <w:rPr>
-          <w:b/>
-          <w:bCs/>
-        </w:rPr>
-        <w:t>particularly well-written,</w:t>
-      </w:r>
-      <w:r>
-        <w:t xml:space="preserve"> and one paragraph that you think is </w:t>
-      </w:r>
-      <w:r>
-        <w:rPr>
-          <w:b/>
-          <w:bCs/>
-        </w:rPr>
-        <w:t>particularly poorly-</w:t>
-      </w:r>
-      <w:proofErr w:type="gramStart"/>
-      <w:r>
-        <w:rPr>
-          <w:b/>
-          <w:bCs/>
-        </w:rPr>
-        <w:t>written</w:t>
-      </w:r>
-      <w:r>
-        <w:t>, and</w:t>
-      </w:r>
-      <w:proofErr w:type="gramEnd"/>
-      <w:r>
-        <w:t xml:space="preserve"> submit these</w:t>
-      </w:r>
-      <w:r>
-        <w:t xml:space="preserve"> to Dr. Feeney via e-mail before our meeting next week.</w:t>
-      </w:r>
-    </w:p>
-    <w:p/>
-    <w:p>
-      <w:pPr>
-        <w:pStyle w:val="Heading3"/>
-      </w:pPr>
-      <w:r>
-        <w:t>References</w:t>
-      </w:r>
-    </w:p>
-    <w:p>
-      <w:pPr>
-        <w:pStyle w:val="paragraph"/>
-        <w:numPr>
-          <w:ilvl w:val="0"/>
-          <w:numId w:val="4"/>
-        </w:numPr>
-        <w:spacing w:before="0" w:beforeAutospacing="0" w:after="0" w:afterAutospacing="0"/>
-        <w:ind w:left="360" w:firstLine="0"/>
-        <w:textAlignment w:val="baseline"/>
-        <w:rPr>
-          <w:rFonts w:ascii="Arial" w:hAnsi="Arial" w:cs="Arial"/>
-          <w:sz w:val="20"/>
-          <w:szCs w:val="20"/>
-        </w:rPr>
-      </w:pPr>
-      <w:r>
-        <w:rPr>
-          <w:rStyle w:val="normaltextrun"/>
-          <w:rFonts w:ascii="Arial" w:eastAsiaTheme="majorEastAsia" w:hAnsi="Arial" w:cs="Arial"/>
-          <w:sz w:val="20"/>
-          <w:szCs w:val="20"/>
-        </w:rPr>
-        <w:t>Zhang, Y., Zhang, X., Ba, Z., Liang, Z., Dring, E. W., Hu, H., Lou, J., Kyritsis, N., Zurita, J., Shamim, M. S., Presser Aiden, A., Lieberman Aiden, E., &amp; Alt, F. W. (2019). The fundamental role of chromatin loop extrusion in physiological V(D)J recombination. </w:t>
-      </w:r>
-      <w:r>
-        <w:rPr>
-          <w:rStyle w:val="normaltextrun"/>
-          <w:rFonts w:ascii="Arial" w:eastAsiaTheme="majorEastAsia" w:hAnsi="Arial" w:cs="Arial"/>
+        <w:t>Streptomyces</w:t>
+      </w:r>
+      <w:r>
+        <w:rPr>
+          <w:bCs/>
+        </w:rPr>
+        <w:t> via IF3-Mediated Repression of a Noncanonical GTC Start Codon. </w:t>
+      </w:r>
+      <w:r>
+        <w:rPr>
+          <w:bCs/>
           <w:i/>
           <w:iCs/>
-          <w:sz w:val="20"/>
-          <w:szCs w:val="20"/>
-        </w:rPr>
-        <w:t>Nature</w:t>
-      </w:r>
-      <w:r>
-        <w:rPr>
-          <w:rStyle w:val="normaltextrun"/>
-          <w:rFonts w:ascii="Arial" w:eastAsiaTheme="majorEastAsia" w:hAnsi="Arial" w:cs="Arial"/>
-          <w:sz w:val="20"/>
-          <w:szCs w:val="20"/>
-        </w:rPr>
-        <w:t>, </w:t>
-      </w:r>
-      <w:r>
-        <w:rPr>
-          <w:rStyle w:val="normaltextrun"/>
-          <w:rFonts w:ascii="Arial" w:eastAsiaTheme="majorEastAsia" w:hAnsi="Arial" w:cs="Arial"/>
+        </w:rPr>
+        <w:t>mBio</w:t>
+      </w:r>
+      <w:r>
+        <w:rPr>
+          <w:bCs/>
+        </w:rPr>
+        <w:t>. 2017;8(3):e00815-17. Published 2017 Jun 13. doi:10.1128/mBio.00815-17</w:t>
+      </w:r>
+    </w:p>
+    <w:p>
+      <w:pPr>
+        <w:rPr>
+          <w:bCs/>
+        </w:rPr>
+      </w:pPr>
+      <w:r>
+        <w:rPr>
+          <w:bCs/>
+        </w:rPr>
+        <w:t xml:space="preserve">Park JH, Lee JH, Roe JH. </w:t>
+      </w:r>
+      <w:proofErr w:type="spellStart"/>
+      <w:r>
+        <w:rPr>
+          <w:bCs/>
+        </w:rPr>
+        <w:t>SigR</w:t>
+      </w:r>
+      <w:proofErr w:type="spellEnd"/>
+      <w:r>
+        <w:rPr>
+          <w:bCs/>
+        </w:rPr>
+        <w:t>, a hub of multilayered regulation of redox and antibiotic stress responses. </w:t>
+      </w:r>
+      <w:r>
+        <w:rPr>
+          <w:bCs/>
           <w:i/>
           <w:iCs/>
-          <w:sz w:val="20"/>
-          <w:szCs w:val="20"/>
-        </w:rPr>
-        <w:t>573</w:t>
-      </w:r>
-      <w:r>
-        <w:rPr>
-          <w:rStyle w:val="normaltextrun"/>
-          <w:rFonts w:ascii="Arial" w:eastAsiaTheme="majorEastAsia" w:hAnsi="Arial" w:cs="Arial"/>
-          <w:sz w:val="20"/>
-          <w:szCs w:val="20"/>
-        </w:rPr>
-        <w:t xml:space="preserve">(7775), 600–604. </w:t>
-      </w:r>
-      <w:hyperlink r:id="rId11" w:tgtFrame="_blank" w:history="1">
-        <w:r>
-          <w:rPr>
-            <w:rStyle w:val="normaltextrun"/>
-            <w:rFonts w:ascii="Arial" w:eastAsiaTheme="majorEastAsia" w:hAnsi="Arial" w:cs="Arial"/>
-            <w:color w:val="0563C1"/>
-            <w:sz w:val="20"/>
-            <w:szCs w:val="20"/>
-            <w:u w:val="single"/>
-          </w:rPr>
-          <w:t>https://doi.org/10.1038/s41586-019-1547-y</w:t>
-        </w:r>
-      </w:hyperlink>
-      <w:r>
-        <w:rPr>
-          <w:rStyle w:val="eop"/>
-          <w:rFonts w:ascii="Arial" w:eastAsiaTheme="majorEastAsia" w:hAnsi="Arial" w:cs="Arial"/>
-          <w:sz w:val="20"/>
-          <w:szCs w:val="20"/>
-        </w:rPr>
-        <w:t> </w:t>
-      </w:r>
-    </w:p>
-    <w:p>
-      <w:pPr>
-        <w:pStyle w:val="paragraph"/>
-        <w:numPr>
-          <w:ilvl w:val="0"/>
-          <w:numId w:val="5"/>
-        </w:numPr>
-        <w:spacing w:before="0" w:beforeAutospacing="0" w:after="0" w:afterAutospacing="0"/>
-        <w:ind w:left="360" w:firstLine="0"/>
-        <w:textAlignment w:val="baseline"/>
-        <w:rPr>
-          <w:rFonts w:ascii="Arial" w:hAnsi="Arial" w:cs="Arial"/>
-          <w:sz w:val="20"/>
-          <w:szCs w:val="20"/>
-        </w:rPr>
-      </w:pPr>
-      <w:r>
-        <w:rPr>
-          <w:rStyle w:val="normaltextrun"/>
-          <w:rFonts w:ascii="Arial" w:eastAsiaTheme="majorEastAsia" w:hAnsi="Arial" w:cs="Arial"/>
-          <w:sz w:val="20"/>
-          <w:szCs w:val="20"/>
-        </w:rPr>
-        <w:t>Herbst, S., Lorkowski, M., Sarenko, O., Nguyen, T. K. L., Jaenicke, T., &amp; Hengge, R. (2018). Transmembrane redox control and proteolysis of PdeC, a novel type of c-di-GMP phosphodiesterase. </w:t>
-      </w:r>
-      <w:r>
-        <w:rPr>
-          <w:rStyle w:val="normaltextrun"/>
-          <w:rFonts w:ascii="Arial" w:eastAsiaTheme="majorEastAsia" w:hAnsi="Arial" w:cs="Arial"/>
+        </w:rPr>
+        <w:t xml:space="preserve">Mol </w:t>
+      </w:r>
+      <w:proofErr w:type="spellStart"/>
+      <w:r>
+        <w:rPr>
+          <w:bCs/>
           <w:i/>
           <w:iCs/>
-          <w:sz w:val="20"/>
-          <w:szCs w:val="20"/>
-        </w:rPr>
-        <w:t>The EMBO journal</w:t>
-      </w:r>
-      <w:r>
-        <w:rPr>
-          <w:rStyle w:val="normaltextrun"/>
-          <w:rFonts w:ascii="Arial" w:eastAsiaTheme="majorEastAsia" w:hAnsi="Arial" w:cs="Arial"/>
-          <w:sz w:val="20"/>
-          <w:szCs w:val="20"/>
-        </w:rPr>
-        <w:t>, </w:t>
-      </w:r>
-      <w:r>
-        <w:rPr>
-          <w:rStyle w:val="normaltextrun"/>
-          <w:rFonts w:ascii="Arial" w:eastAsiaTheme="majorEastAsia" w:hAnsi="Arial" w:cs="Arial"/>
-          <w:i/>
-          <w:iCs/>
-          <w:sz w:val="20"/>
-          <w:szCs w:val="20"/>
-        </w:rPr>
-        <w:t>37</w:t>
-      </w:r>
-      <w:r>
-        <w:rPr>
-          <w:rStyle w:val="normaltextrun"/>
-          <w:rFonts w:ascii="Arial" w:eastAsiaTheme="majorEastAsia" w:hAnsi="Arial" w:cs="Arial"/>
-          <w:sz w:val="20"/>
-          <w:szCs w:val="20"/>
-        </w:rPr>
-        <w:t xml:space="preserve">(8), e97825. </w:t>
-      </w:r>
-      <w:hyperlink r:id="rId12" w:tgtFrame="_blank" w:history="1">
-        <w:r>
-          <w:rPr>
-            <w:rStyle w:val="normaltextrun"/>
-            <w:rFonts w:ascii="Arial" w:eastAsiaTheme="majorEastAsia" w:hAnsi="Arial" w:cs="Arial"/>
-            <w:color w:val="0563C1"/>
-            <w:sz w:val="20"/>
-            <w:szCs w:val="20"/>
-            <w:u w:val="single"/>
-          </w:rPr>
-          <w:t>https://doi.org/10.15252/embj.201797825</w:t>
-        </w:r>
-      </w:hyperlink>
-      <w:r>
-        <w:rPr>
-          <w:rStyle w:val="eop"/>
-          <w:rFonts w:ascii="Arial" w:eastAsiaTheme="majorEastAsia" w:hAnsi="Arial" w:cs="Arial"/>
-          <w:sz w:val="20"/>
-          <w:szCs w:val="20"/>
-        </w:rPr>
-        <w:t> </w:t>
-      </w:r>
-    </w:p>
-    <w:p>
-      <w:pPr>
-        <w:pStyle w:val="paragraph"/>
-        <w:numPr>
-          <w:ilvl w:val="0"/>
-          <w:numId w:val="6"/>
-        </w:numPr>
-        <w:spacing w:before="0" w:beforeAutospacing="0" w:after="0" w:afterAutospacing="0"/>
-        <w:ind w:left="360" w:firstLine="0"/>
-        <w:textAlignment w:val="baseline"/>
-        <w:rPr>
-          <w:rFonts w:ascii="Arial" w:hAnsi="Arial" w:cs="Arial"/>
-          <w:sz w:val="20"/>
-          <w:szCs w:val="20"/>
-        </w:rPr>
-      </w:pPr>
-      <w:r>
-        <w:rPr>
-          <w:rStyle w:val="normaltextrun"/>
-          <w:rFonts w:ascii="Arial" w:eastAsiaTheme="majorEastAsia" w:hAnsi="Arial" w:cs="Arial"/>
-          <w:sz w:val="20"/>
-          <w:szCs w:val="20"/>
-        </w:rPr>
-        <w:t>Xu, Z., Wang, P., Wang, H., Yu, Z. H., Au-Yeung, H. Y., Hirayama, T., Sun, H., &amp; Yan, A. (2019). Zinc excess increases cellular demand for iron and decreases tolerance to copper in </w:t>
-      </w:r>
-      <w:r>
-        <w:rPr>
-          <w:rStyle w:val="normaltextrun"/>
-          <w:rFonts w:ascii="Arial" w:eastAsiaTheme="majorEastAsia" w:hAnsi="Arial" w:cs="Arial"/>
-          <w:i/>
-          <w:iCs/>
-          <w:sz w:val="20"/>
-          <w:szCs w:val="20"/>
-        </w:rPr>
-        <w:t>Escherichia coli</w:t>
-      </w:r>
-      <w:r>
-        <w:rPr>
-          <w:rStyle w:val="normaltextrun"/>
-          <w:rFonts w:ascii="Arial" w:eastAsiaTheme="majorEastAsia" w:hAnsi="Arial" w:cs="Arial"/>
-          <w:sz w:val="20"/>
-          <w:szCs w:val="20"/>
-        </w:rPr>
-        <w:t>. </w:t>
-      </w:r>
-      <w:r>
-        <w:rPr>
-          <w:rStyle w:val="normaltextrun"/>
-          <w:rFonts w:ascii="Arial" w:eastAsiaTheme="majorEastAsia" w:hAnsi="Arial" w:cs="Arial"/>
-          <w:i/>
-          <w:iCs/>
-          <w:sz w:val="20"/>
-          <w:szCs w:val="20"/>
-        </w:rPr>
-        <w:t>The Journal of biological chemistry</w:t>
-      </w:r>
-      <w:r>
-        <w:rPr>
-          <w:rStyle w:val="normaltextrun"/>
-          <w:rFonts w:ascii="Arial" w:eastAsiaTheme="majorEastAsia" w:hAnsi="Arial" w:cs="Arial"/>
-          <w:sz w:val="20"/>
-          <w:szCs w:val="20"/>
-        </w:rPr>
-        <w:t>, </w:t>
-      </w:r>
-      <w:r>
-        <w:rPr>
-          <w:rStyle w:val="normaltextrun"/>
-          <w:rFonts w:ascii="Arial" w:eastAsiaTheme="majorEastAsia" w:hAnsi="Arial" w:cs="Arial"/>
-          <w:i/>
-          <w:iCs/>
-          <w:sz w:val="20"/>
-          <w:szCs w:val="20"/>
-        </w:rPr>
-        <w:t>294</w:t>
-      </w:r>
-      <w:r>
-        <w:rPr>
-          <w:rStyle w:val="normaltextrun"/>
-          <w:rFonts w:ascii="Arial" w:eastAsiaTheme="majorEastAsia" w:hAnsi="Arial" w:cs="Arial"/>
-          <w:sz w:val="20"/>
-          <w:szCs w:val="20"/>
-        </w:rPr>
-        <w:t xml:space="preserve">(45), 16978–16991. </w:t>
-      </w:r>
-      <w:hyperlink r:id="rId13" w:tgtFrame="_blank" w:history="1">
-        <w:r>
-          <w:rPr>
-            <w:rStyle w:val="normaltextrun"/>
-            <w:rFonts w:ascii="Arial" w:eastAsiaTheme="majorEastAsia" w:hAnsi="Arial" w:cs="Arial"/>
-            <w:color w:val="0563C1"/>
-            <w:sz w:val="20"/>
-            <w:szCs w:val="20"/>
-            <w:u w:val="single"/>
-          </w:rPr>
-          <w:t>https://doi.org/10.1074/jbc.RA119.010023</w:t>
-        </w:r>
-      </w:hyperlink>
-      <w:r>
-        <w:rPr>
-          <w:rStyle w:val="eop"/>
-          <w:rFonts w:ascii="Arial" w:eastAsiaTheme="majorEastAsia" w:hAnsi="Arial" w:cs="Arial"/>
-          <w:sz w:val="20"/>
-          <w:szCs w:val="20"/>
-        </w:rPr>
-        <w:t> </w:t>
-      </w:r>
-    </w:p>
-    <w:p>
-      <w:pPr>
-        <w:rPr>
-          <w:b/>
-        </w:rPr>
-      </w:pPr>
+        </w:rPr>
+        <w:t>Microbiol</w:t>
+      </w:r>
+      <w:proofErr w:type="spellEnd"/>
+      <w:r>
+        <w:rPr>
+          <w:bCs/>
+        </w:rPr>
+        <w:t>. 2019;112(2):420-431. doi:10.1111/mmi.14341</w:t>
+      </w:r>
     </w:p>
     <w:sectPr>
       <w:pgSz w:w="11906" w:h="16838"/>
@@ -1442,6 +1100,92 @@
     </w:lvl>
   </w:abstractNum>
   <w:abstractNum w:abstractNumId="2" w15:restartNumberingAfterBreak="0">
+    <w:nsid w:val="1B4F5F4D"/>
+    <w:multiLevelType w:val="hybridMultilevel"/>
+    <w:tmpl w:val="CEC0153A"/>
+    <w:lvl w:ilvl="0" w:tplc="0809000F">
+      <w:start w:val="1"/>
+      <w:numFmt w:val="decimal"/>
+      <w:lvlText w:val="%1."/>
+      <w:lvlJc w:val="left"/>
+      <w:pPr>
+        <w:ind w:left="720" w:hanging="360"/>
+      </w:pPr>
+    </w:lvl>
+    <w:lvl w:ilvl="1" w:tplc="08090019" w:tentative="1">
+      <w:start w:val="1"/>
+      <w:numFmt w:val="lowerLetter"/>
+      <w:lvlText w:val="%2."/>
+      <w:lvlJc w:val="left"/>
+      <w:pPr>
+        <w:ind w:left="1440" w:hanging="360"/>
+      </w:pPr>
+    </w:lvl>
+    <w:lvl w:ilvl="2" w:tplc="0809001B" w:tentative="1">
+      <w:start w:val="1"/>
+      <w:numFmt w:val="lowerRoman"/>
+      <w:lvlText w:val="%3."/>
+      <w:lvlJc w:val="right"/>
+      <w:pPr>
+        <w:ind w:left="2160" w:hanging="180"/>
+      </w:pPr>
+    </w:lvl>
+    <w:lvl w:ilvl="3" w:tplc="0809000F" w:tentative="1">
+      <w:start w:val="1"/>
+      <w:numFmt w:val="decimal"/>
+      <w:lvlText w:val="%4."/>
+      <w:lvlJc w:val="left"/>
+      <w:pPr>
+        <w:ind w:left="2880" w:hanging="360"/>
+      </w:pPr>
+    </w:lvl>
+    <w:lvl w:ilvl="4" w:tplc="08090019" w:tentative="1">
+      <w:start w:val="1"/>
+      <w:numFmt w:val="lowerLetter"/>
+      <w:lvlText w:val="%5."/>
+      <w:lvlJc w:val="left"/>
+      <w:pPr>
+        <w:ind w:left="3600" w:hanging="360"/>
+      </w:pPr>
+    </w:lvl>
+    <w:lvl w:ilvl="5" w:tplc="0809001B" w:tentative="1">
+      <w:start w:val="1"/>
+      <w:numFmt w:val="lowerRoman"/>
+      <w:lvlText w:val="%6."/>
+      <w:lvlJc w:val="right"/>
+      <w:pPr>
+        <w:ind w:left="4320" w:hanging="180"/>
+      </w:pPr>
+    </w:lvl>
+    <w:lvl w:ilvl="6" w:tplc="0809000F" w:tentative="1">
+      <w:start w:val="1"/>
+      <w:numFmt w:val="decimal"/>
+      <w:lvlText w:val="%7."/>
+      <w:lvlJc w:val="left"/>
+      <w:pPr>
+        <w:ind w:left="5040" w:hanging="360"/>
+      </w:pPr>
+    </w:lvl>
+    <w:lvl w:ilvl="7" w:tplc="08090019" w:tentative="1">
+      <w:start w:val="1"/>
+      <w:numFmt w:val="lowerLetter"/>
+      <w:lvlText w:val="%8."/>
+      <w:lvlJc w:val="left"/>
+      <w:pPr>
+        <w:ind w:left="5760" w:hanging="360"/>
+      </w:pPr>
+    </w:lvl>
+    <w:lvl w:ilvl="8" w:tplc="0809001B" w:tentative="1">
+      <w:start w:val="1"/>
+      <w:numFmt w:val="lowerRoman"/>
+      <w:lvlText w:val="%9."/>
+      <w:lvlJc w:val="right"/>
+      <w:pPr>
+        <w:ind w:left="6480" w:hanging="180"/>
+      </w:pPr>
+    </w:lvl>
+  </w:abstractNum>
+  <w:abstractNum w:abstractNumId="3" w15:restartNumberingAfterBreak="0">
     <w:nsid w:val="2DFC63B4"/>
     <w:multiLevelType w:val="multilevel"/>
     <w:tmpl w:val="6B46CC2A"/>
@@ -1554,7 +1298,7 @@
       </w:pPr>
     </w:lvl>
   </w:abstractNum>
-  <w:abstractNum w:abstractNumId="3" w15:restartNumberingAfterBreak="0">
+  <w:abstractNum w:abstractNumId="4" w15:restartNumberingAfterBreak="0">
     <w:nsid w:val="31FD750A"/>
     <w:multiLevelType w:val="hybridMultilevel"/>
     <w:tmpl w:val="9B082F84"/>
@@ -1667,7 +1411,7 @@
       </w:pPr>
     </w:lvl>
   </w:abstractNum>
-  <w:abstractNum w:abstractNumId="4" w15:restartNumberingAfterBreak="0">
+  <w:abstractNum w:abstractNumId="5" w15:restartNumberingAfterBreak="0">
     <w:nsid w:val="4D93401B"/>
     <w:multiLevelType w:val="hybridMultilevel"/>
     <w:tmpl w:val="0436D4BC"/>
@@ -1780,7 +1524,7 @@
       </w:pPr>
     </w:lvl>
   </w:abstractNum>
-  <w:abstractNum w:abstractNumId="5" w15:restartNumberingAfterBreak="0">
+  <w:abstractNum w:abstractNumId="6" w15:restartNumberingAfterBreak="0">
     <w:nsid w:val="6DEC5881"/>
     <w:multiLevelType w:val="hybridMultilevel"/>
     <w:tmpl w:val="50646332"/>
@@ -1894,22 +1638,25 @@
     </w:lvl>
   </w:abstractNum>
   <w:num w:numId="1" w16cid:durableId="580992056">
-    <w:abstractNumId w:val="5"/>
+    <w:abstractNumId w:val="6"/>
   </w:num>
   <w:num w:numId="2" w16cid:durableId="790439498">
-    <w:abstractNumId w:val="3"/>
+    <w:abstractNumId w:val="4"/>
   </w:num>
   <w:num w:numId="3" w16cid:durableId="1968001991">
-    <w:abstractNumId w:val="4"/>
+    <w:abstractNumId w:val="5"/>
   </w:num>
   <w:num w:numId="4" w16cid:durableId="1419985117">
     <w:abstractNumId w:val="1"/>
   </w:num>
   <w:num w:numId="5" w16cid:durableId="1580405821">
-    <w:abstractNumId w:val="2"/>
+    <w:abstractNumId w:val="3"/>
   </w:num>
   <w:num w:numId="6" w16cid:durableId="591939790">
     <w:abstractNumId w:val="0"/>
+  </w:num>
+  <w:num w:numId="7" w16cid:durableId="2125876706">
+    <w:abstractNumId w:val="2"/>
   </w:num>
 </w:numbering>
 </file>
@@ -2387,7 +2134,6 @@
   <w:style w:type="character" w:default="1" w:styleId="DefaultParagraphFont">
     <w:name w:val="Default Paragraph Font"/>
     <w:uiPriority w:val="1"/>
-    <w:semiHidden/>
     <w:unhideWhenUsed/>
   </w:style>
   <w:style w:type="table" w:default="1" w:styleId="TableNormal">

</xml_diff>